<commit_message>
adding new code structure
</commit_message>
<xml_diff>
--- a/MEG QC pipeline code structure.docx
+++ b/MEG QC pipeline code structure.docx
@@ -89,10 +89,9 @@
       <w:pPr>
         <w:pStyle w:val="ListParagraph"/>
         <w:numPr>
-          <w:ilvl w:val="0"/>
-          <w:numId w:val="3"/>
-        </w:numPr>
-        <w:ind w:left="1440"/>
+          <w:ilvl w:val="1"/>
+          <w:numId w:val="4"/>
+        </w:numPr>
         <w:rPr>
           <w:b/>
           <w:bCs/>
@@ -117,39 +116,25 @@
       <w:pPr>
         <w:pStyle w:val="ListParagraph"/>
         <w:numPr>
-          <w:ilvl w:val="0"/>
-          <w:numId w:val="3"/>
-        </w:numPr>
-        <w:ind w:left="1440"/>
-      </w:pPr>
-      <w:r>
-        <w:t>MEG_QC_</w:t>
-      </w:r>
-      <w:r>
-        <w:t xml:space="preserve">Measures </w:t>
-      </w:r>
-      <w:r>
-        <w:rPr>
-          <w:lang w:val="en-US"/>
-        </w:rPr>
-        <w:t>(config)</w:t>
-      </w:r>
-    </w:p>
-    <w:p>
-      <w:pPr>
-        <w:pStyle w:val="ListParagraph"/>
-        <w:numPr>
           <w:ilvl w:val="1"/>
-          <w:numId w:val="3"/>
-        </w:numPr>
-        <w:ind w:left="2160"/>
+          <w:numId w:val="4"/>
+        </w:numPr>
         <w:rPr>
           <w:b/>
           <w:bCs/>
         </w:rPr>
       </w:pPr>
       <w:r>
-        <w:t xml:space="preserve">Initial_stuff -&gt; </w:t>
+        <w:t>Initial_stuff</w:t>
+      </w:r>
+      <w:r>
+        <w:rPr>
+          <w:lang w:val="en-US"/>
+        </w:rPr>
+        <w:t>(config)</w:t>
+      </w:r>
+      <w:r>
+        <w:t xml:space="preserve"> -&gt; </w:t>
       </w:r>
       <w:r>
         <w:rPr>
@@ -163,49 +148,92 @@
       <w:pPr>
         <w:pStyle w:val="ListParagraph"/>
         <w:numPr>
+          <w:ilvl w:val="3"/>
+          <w:numId w:val="4"/>
+        </w:numPr>
+      </w:pPr>
+      <w:r>
+        <w:t>load_meg_data</w:t>
+      </w:r>
+    </w:p>
+    <w:p>
+      <w:pPr>
+        <w:pStyle w:val="ListParagraph"/>
+        <w:numPr>
+          <w:ilvl w:val="3"/>
+          <w:numId w:val="4"/>
+        </w:numPr>
+        <w:rPr>
+          <w:strike/>
+        </w:rPr>
+      </w:pPr>
+      <w:r>
+        <w:rPr>
+          <w:strike/>
+        </w:rPr>
+        <w:t>make_folders</w:t>
+      </w:r>
+    </w:p>
+    <w:p>
+      <w:pPr>
+        <w:pStyle w:val="ListParagraph"/>
+        <w:numPr>
+          <w:ilvl w:val="3"/>
+          <w:numId w:val="4"/>
+        </w:numPr>
+      </w:pPr>
+      <w:r>
+        <w:t>Epoch_meg</w:t>
+      </w:r>
+    </w:p>
+    <w:p>
+      <w:pPr>
+        <w:pStyle w:val="ListParagraph"/>
+        <w:numPr>
+          <w:ilvl w:val="1"/>
+          <w:numId w:val="4"/>
+        </w:numPr>
+      </w:pPr>
+      <w:r>
+        <w:t>MEG_QC_</w:t>
+      </w:r>
+      <w:r>
+        <w:t xml:space="preserve">Measures </w:t>
+      </w:r>
+      <w:r>
+        <w:rPr>
+          <w:lang w:val="en-US"/>
+        </w:rPr>
+        <w:t>(config</w:t>
+      </w:r>
+      <w:r>
+        <w:rPr>
+          <w:lang w:val="en-US"/>
+        </w:rPr>
+        <w:t xml:space="preserve"> + all outputs of </w:t>
+      </w:r>
+      <w:proofErr w:type="spellStart"/>
+      <w:r>
+        <w:rPr>
+          <w:lang w:val="en-US"/>
+        </w:rPr>
+        <w:t>initial_stuff</w:t>
+      </w:r>
+      <w:proofErr w:type="spellEnd"/>
+      <w:r>
+        <w:rPr>
+          <w:lang w:val="en-US"/>
+        </w:rPr>
+        <w:t>)</w:t>
+      </w:r>
+    </w:p>
+    <w:p>
+      <w:pPr>
+        <w:pStyle w:val="ListParagraph"/>
+        <w:numPr>
           <w:ilvl w:val="2"/>
-          <w:numId w:val="3"/>
-        </w:numPr>
-        <w:ind w:left="2880"/>
-      </w:pPr>
-      <w:r>
-        <w:t>load_meg_data</w:t>
-      </w:r>
-    </w:p>
-    <w:p>
-      <w:pPr>
-        <w:pStyle w:val="ListParagraph"/>
-        <w:numPr>
-          <w:ilvl w:val="2"/>
-          <w:numId w:val="3"/>
-        </w:numPr>
-        <w:ind w:left="2880"/>
-      </w:pPr>
-      <w:r>
-        <w:t>make_folders</w:t>
-      </w:r>
-    </w:p>
-    <w:p>
-      <w:pPr>
-        <w:pStyle w:val="ListParagraph"/>
-        <w:numPr>
-          <w:ilvl w:val="2"/>
-          <w:numId w:val="3"/>
-        </w:numPr>
-        <w:ind w:left="2880"/>
-      </w:pPr>
-      <w:r>
-        <w:t>Epoch_meg</w:t>
-      </w:r>
-    </w:p>
-    <w:p>
-      <w:pPr>
-        <w:pStyle w:val="ListParagraph"/>
-        <w:numPr>
-          <w:ilvl w:val="1"/>
-          <w:numId w:val="3"/>
-        </w:numPr>
-        <w:ind w:left="2160"/>
+          <w:numId w:val="4"/>
+        </w:numPr>
       </w:pPr>
       <w:r>
         <w:t>MEG_QC_RMSE()</w:t>
@@ -228,10 +256,9 @@
       <w:pPr>
         <w:pStyle w:val="ListParagraph"/>
         <w:numPr>
-          <w:ilvl w:val="2"/>
-          <w:numId w:val="3"/>
-        </w:numPr>
-        <w:ind w:left="2880"/>
+          <w:ilvl w:val="3"/>
+          <w:numId w:val="4"/>
+        </w:numPr>
         <w:rPr>
           <w:b/>
           <w:bCs/>
@@ -245,10 +272,9 @@
       <w:pPr>
         <w:pStyle w:val="ListParagraph"/>
         <w:numPr>
-          <w:ilvl w:val="2"/>
-          <w:numId w:val="3"/>
-        </w:numPr>
-        <w:ind w:left="2880"/>
+          <w:ilvl w:val="3"/>
+          <w:numId w:val="4"/>
+        </w:numPr>
         <w:rPr>
           <w:b/>
           <w:bCs/>
@@ -275,10 +301,9 @@
       <w:pPr>
         <w:pStyle w:val="ListParagraph"/>
         <w:numPr>
-          <w:ilvl w:val="2"/>
-          <w:numId w:val="3"/>
-        </w:numPr>
-        <w:ind w:left="2880"/>
+          <w:ilvl w:val="3"/>
+          <w:numId w:val="4"/>
+        </w:numPr>
         <w:rPr>
           <w:b/>
           <w:bCs/>
@@ -292,10 +317,802 @@
       <w:pPr>
         <w:pStyle w:val="ListParagraph"/>
         <w:numPr>
+          <w:ilvl w:val="2"/>
+          <w:numId w:val="4"/>
+        </w:numPr>
+      </w:pPr>
+      <w:r>
+        <w:t>MEG_peaks_manual()</w:t>
+      </w:r>
+      <w:r>
+        <w:rPr>
+          <w:lang w:val="en-US"/>
+        </w:rPr>
+        <w:t xml:space="preserve"> -&gt;</w:t>
+      </w:r>
+    </w:p>
+    <w:p>
+      <w:pPr>
+        <w:pStyle w:val="ListParagraph"/>
+        <w:numPr>
+          <w:ilvl w:val="3"/>
+          <w:numId w:val="4"/>
+        </w:numPr>
+      </w:pPr>
+      <w:r>
+        <w:t xml:space="preserve">Sub functions </w:t>
+      </w:r>
+    </w:p>
+    <w:p>
+      <w:pPr>
+        <w:pStyle w:val="ListParagraph"/>
+        <w:numPr>
+          <w:ilvl w:val="2"/>
+          <w:numId w:val="4"/>
+        </w:numPr>
+      </w:pPr>
+      <w:r>
+        <w:t>MEG_peaks_auto()</w:t>
+      </w:r>
+      <w:r>
+        <w:rPr>
+          <w:lang w:val="en-US"/>
+        </w:rPr>
+        <w:t xml:space="preserve"> -&gt;</w:t>
+      </w:r>
+    </w:p>
+    <w:p>
+      <w:pPr>
+        <w:pStyle w:val="ListParagraph"/>
+        <w:numPr>
+          <w:ilvl w:val="3"/>
+          <w:numId w:val="4"/>
+        </w:numPr>
+      </w:pPr>
+      <w:r>
+        <w:t xml:space="preserve">Sub functions </w:t>
+      </w:r>
+    </w:p>
+    <w:p>
+      <w:pPr>
+        <w:pStyle w:val="ListParagraph"/>
+        <w:numPr>
+          <w:ilvl w:val="2"/>
+          <w:numId w:val="4"/>
+        </w:numPr>
+      </w:pPr>
+      <w:r>
+        <w:t>MEG_EOG()</w:t>
+      </w:r>
+      <w:r>
+        <w:rPr>
+          <w:lang w:val="en-US"/>
+        </w:rPr>
+        <w:t xml:space="preserve"> -&gt;</w:t>
+      </w:r>
+    </w:p>
+    <w:p>
+      <w:pPr>
+        <w:pStyle w:val="ListParagraph"/>
+        <w:numPr>
+          <w:ilvl w:val="3"/>
+          <w:numId w:val="4"/>
+        </w:numPr>
+      </w:pPr>
+      <w:r>
+        <w:t xml:space="preserve">Sub functions </w:t>
+      </w:r>
+    </w:p>
+    <w:p>
+      <w:pPr>
+        <w:pStyle w:val="ListParagraph"/>
+        <w:numPr>
+          <w:ilvl w:val="2"/>
+          <w:numId w:val="4"/>
+        </w:numPr>
+      </w:pPr>
+      <w:r>
+        <w:t>MEG_ECG()</w:t>
+      </w:r>
+      <w:r>
+        <w:rPr>
+          <w:lang w:val="en-US"/>
+        </w:rPr>
+        <w:t xml:space="preserve"> -&gt;</w:t>
+      </w:r>
+    </w:p>
+    <w:p>
+      <w:pPr>
+        <w:pStyle w:val="ListParagraph"/>
+        <w:numPr>
+          <w:ilvl w:val="3"/>
+          <w:numId w:val="4"/>
+        </w:numPr>
+      </w:pPr>
+      <w:r>
+        <w:t xml:space="preserve">Sub functions </w:t>
+      </w:r>
+    </w:p>
+    <w:p>
+      <w:pPr>
+        <w:pStyle w:val="ListParagraph"/>
+        <w:numPr>
+          <w:ilvl w:val="2"/>
+          <w:numId w:val="4"/>
+        </w:numPr>
+      </w:pPr>
+      <w:r>
+        <w:t>MEG_head_movements()</w:t>
+      </w:r>
+      <w:r>
+        <w:rPr>
+          <w:lang w:val="en-US"/>
+        </w:rPr>
+        <w:t xml:space="preserve"> -&gt;</w:t>
+      </w:r>
+    </w:p>
+    <w:p>
+      <w:pPr>
+        <w:pStyle w:val="ListParagraph"/>
+        <w:numPr>
+          <w:ilvl w:val="3"/>
+          <w:numId w:val="4"/>
+        </w:numPr>
+      </w:pPr>
+      <w:r>
+        <w:t xml:space="preserve">Sub functions </w:t>
+      </w:r>
+    </w:p>
+    <w:p>
+      <w:pPr>
+        <w:pStyle w:val="ListParagraph"/>
+        <w:numPr>
+          <w:ilvl w:val="2"/>
+          <w:numId w:val="4"/>
+        </w:numPr>
+      </w:pPr>
+      <w:r>
+        <w:t>MEG_muscle()</w:t>
+      </w:r>
+      <w:r>
+        <w:rPr>
+          <w:lang w:val="en-US"/>
+        </w:rPr>
+        <w:t xml:space="preserve"> -&gt;</w:t>
+      </w:r>
+    </w:p>
+    <w:p>
+      <w:pPr>
+        <w:pStyle w:val="ListParagraph"/>
+        <w:numPr>
+          <w:ilvl w:val="3"/>
+          <w:numId w:val="4"/>
+        </w:numPr>
+      </w:pPr>
+      <w:r>
+        <w:t>Sub functions</w:t>
+      </w:r>
+    </w:p>
+    <w:p>
+      <w:pPr>
+        <w:pStyle w:val="ListParagraph"/>
+        <w:numPr>
           <w:ilvl w:val="1"/>
-          <w:numId w:val="3"/>
-        </w:numPr>
-        <w:ind w:left="2160"/>
+          <w:numId w:val="4"/>
+        </w:numPr>
+        <w:shd w:val="clear" w:color="auto" w:fill="FFFFFF"/>
+        <w:spacing w:line="270" w:lineRule="atLeast"/>
+        <w:rPr>
+          <w:rFonts w:eastAsia="Times New Roman" w:cstheme="minorHAnsi"/>
+          <w:color w:val="000000" w:themeColor="text1"/>
+          <w:sz w:val="28"/>
+          <w:szCs w:val="28"/>
+        </w:rPr>
+      </w:pPr>
+      <w:r>
+        <w:rPr>
+          <w:rFonts w:eastAsia="Times New Roman" w:cstheme="minorHAnsi"/>
+          <w:color w:val="000000" w:themeColor="text1"/>
+          <w:sz w:val="28"/>
+          <w:szCs w:val="28"/>
+        </w:rPr>
+        <w:t>save_figs_html</w:t>
+      </w:r>
+      <w:r>
+        <w:rPr>
+          <w:rFonts w:eastAsia="Times New Roman" w:cstheme="minorHAnsi"/>
+          <w:color w:val="000000" w:themeColor="text1"/>
+          <w:sz w:val="28"/>
+          <w:szCs w:val="28"/>
+          <w:lang w:val="en-US"/>
+        </w:rPr>
+        <w:t>() – using ANCP BIDS</w:t>
+      </w:r>
+    </w:p>
+    <w:p>
+      <w:pPr>
+        <w:pStyle w:val="ListParagraph"/>
+        <w:numPr>
+          <w:ilvl w:val="1"/>
+          <w:numId w:val="4"/>
+        </w:numPr>
+        <w:rPr>
+          <w:rFonts w:cstheme="minorHAnsi"/>
+          <w:color w:val="000000" w:themeColor="text1"/>
+          <w:sz w:val="28"/>
+          <w:szCs w:val="28"/>
+        </w:rPr>
+      </w:pPr>
+      <w:proofErr w:type="spellStart"/>
+      <w:r>
+        <w:rPr>
+          <w:rFonts w:cstheme="minorHAnsi"/>
+          <w:color w:val="000000" w:themeColor="text1"/>
+          <w:sz w:val="28"/>
+          <w:szCs w:val="28"/>
+          <w:lang w:val="en-US"/>
+        </w:rPr>
+        <w:t>create_all_</w:t>
+      </w:r>
+      <w:proofErr w:type="gramStart"/>
+      <w:r>
+        <w:rPr>
+          <w:rFonts w:cstheme="minorHAnsi"/>
+          <w:color w:val="000000" w:themeColor="text1"/>
+          <w:sz w:val="28"/>
+          <w:szCs w:val="28"/>
+          <w:lang w:val="en-US"/>
+        </w:rPr>
+        <w:t>reports</w:t>
+      </w:r>
+      <w:proofErr w:type="spellEnd"/>
+      <w:r>
+        <w:rPr>
+          <w:rFonts w:cstheme="minorHAnsi"/>
+          <w:color w:val="000000" w:themeColor="text1"/>
+          <w:sz w:val="28"/>
+          <w:szCs w:val="28"/>
+          <w:lang w:val="en-US"/>
+        </w:rPr>
+        <w:t>(</w:t>
+      </w:r>
+      <w:proofErr w:type="gramEnd"/>
+      <w:r>
+        <w:rPr>
+          <w:rFonts w:cstheme="minorHAnsi"/>
+          <w:color w:val="000000" w:themeColor="text1"/>
+          <w:sz w:val="28"/>
+          <w:szCs w:val="28"/>
+          <w:lang w:val="en-US"/>
+        </w:rPr>
+        <w:t xml:space="preserve">) </w:t>
+      </w:r>
+      <w:r>
+        <w:rPr>
+          <w:rFonts w:eastAsia="Times New Roman" w:cstheme="minorHAnsi"/>
+          <w:color w:val="000000" w:themeColor="text1"/>
+          <w:sz w:val="28"/>
+          <w:szCs w:val="28"/>
+          <w:lang w:val="en-US"/>
+        </w:rPr>
+        <w:t>– using ANCP BIDS</w:t>
+      </w:r>
+    </w:p>
+    <w:p>
+      <w:pPr>
+        <w:rPr>
+          <w:rFonts w:cstheme="minorHAnsi"/>
+          <w:color w:val="000000" w:themeColor="text1"/>
+          <w:sz w:val="28"/>
+          <w:szCs w:val="28"/>
+        </w:rPr>
+      </w:pPr>
+    </w:p>
+    <w:p>
+      <w:pPr>
+        <w:rPr>
+          <w:rFonts w:cstheme="minorHAnsi"/>
+          <w:color w:val="000000" w:themeColor="text1"/>
+          <w:sz w:val="28"/>
+          <w:szCs w:val="28"/>
+        </w:rPr>
+      </w:pPr>
+    </w:p>
+    <w:p>
+      <w:pPr>
+        <w:rPr>
+          <w:rFonts w:cstheme="minorHAnsi"/>
+          <w:color w:val="000000" w:themeColor="text1"/>
+          <w:sz w:val="28"/>
+          <w:szCs w:val="28"/>
+        </w:rPr>
+      </w:pPr>
+    </w:p>
+    <w:p>
+      <w:pPr>
+        <w:rPr>
+          <w:rFonts w:cstheme="minorHAnsi"/>
+          <w:color w:val="000000" w:themeColor="text1"/>
+          <w:sz w:val="28"/>
+          <w:szCs w:val="28"/>
+        </w:rPr>
+      </w:pPr>
+    </w:p>
+    <w:p>
+      <w:pPr>
+        <w:rPr>
+          <w:rFonts w:cstheme="minorHAnsi"/>
+          <w:color w:val="000000" w:themeColor="text1"/>
+          <w:sz w:val="28"/>
+          <w:szCs w:val="28"/>
+          <w:lang w:val="en-US"/>
+        </w:rPr>
+      </w:pPr>
+    </w:p>
+    <w:p>
+      <w:pPr>
+        <w:rPr>
+          <w:rFonts w:cstheme="minorHAnsi"/>
+          <w:color w:val="000000" w:themeColor="text1"/>
+          <w:sz w:val="28"/>
+          <w:szCs w:val="28"/>
+          <w:lang w:val="en-US"/>
+        </w:rPr>
+      </w:pPr>
+    </w:p>
+    <w:p>
+      <w:pPr>
+        <w:rPr>
+          <w:rFonts w:cstheme="minorHAnsi"/>
+          <w:color w:val="000000" w:themeColor="text1"/>
+          <w:sz w:val="28"/>
+          <w:szCs w:val="28"/>
+          <w:lang w:val="en-US"/>
+        </w:rPr>
+      </w:pPr>
+    </w:p>
+    <w:p>
+      <w:pPr>
+        <w:rPr>
+          <w:rFonts w:cstheme="minorHAnsi"/>
+          <w:color w:val="000000" w:themeColor="text1"/>
+          <w:sz w:val="28"/>
+          <w:szCs w:val="28"/>
+          <w:lang w:val="en-US"/>
+        </w:rPr>
+      </w:pPr>
+    </w:p>
+    <w:p>
+      <w:pPr>
+        <w:rPr>
+          <w:rFonts w:cstheme="minorHAnsi"/>
+          <w:color w:val="000000" w:themeColor="text1"/>
+          <w:sz w:val="28"/>
+          <w:szCs w:val="28"/>
+          <w:lang w:val="en-US"/>
+        </w:rPr>
+      </w:pPr>
+      <w:r>
+        <w:rPr>
+          <w:rFonts w:cstheme="minorHAnsi"/>
+          <w:color w:val="000000" w:themeColor="text1"/>
+          <w:sz w:val="28"/>
+          <w:szCs w:val="28"/>
+          <w:lang w:val="en-US"/>
+        </w:rPr>
+        <w:lastRenderedPageBreak/>
+        <w:t>NEW VERSION:</w:t>
+      </w:r>
+    </w:p>
+    <w:p>
+      <w:pPr>
+        <w:rPr>
+          <w:rFonts w:cstheme="minorHAnsi"/>
+          <w:color w:val="000000" w:themeColor="text1"/>
+          <w:sz w:val="28"/>
+          <w:szCs w:val="28"/>
+          <w:lang w:val="en-US"/>
+        </w:rPr>
+      </w:pPr>
+    </w:p>
+    <w:p>
+      <w:pPr>
+        <w:ind w:left="360"/>
+        <w:rPr>
+          <w:lang w:val="en-US"/>
+        </w:rPr>
+      </w:pPr>
+      <w:r>
+        <w:rPr>
+          <w:lang w:val="en-US"/>
+        </w:rPr>
+        <w:t>Module “Functions”</w:t>
+      </w:r>
+    </w:p>
+    <w:p>
+      <w:pPr>
+        <w:ind w:left="360"/>
+        <w:rPr>
+          <w:lang w:val="en-US"/>
+        </w:rPr>
+      </w:pPr>
+    </w:p>
+    <w:p>
+      <w:pPr>
+        <w:ind w:left="720"/>
+        <w:rPr>
+          <w:b/>
+          <w:bCs/>
+          <w:lang w:val="en-US"/>
+        </w:rPr>
+      </w:pPr>
+      <w:r>
+        <w:rPr>
+          <w:b/>
+          <w:bCs/>
+          <w:lang w:val="en-US"/>
+        </w:rPr>
+        <w:t>__init__.py</w:t>
+      </w:r>
+    </w:p>
+    <w:p>
+      <w:pPr>
+        <w:ind w:left="720"/>
+        <w:rPr>
+          <w:b/>
+          <w:bCs/>
+        </w:rPr>
+      </w:pPr>
+      <w:r>
+        <w:rPr>
+          <w:b/>
+          <w:bCs/>
+        </w:rPr>
+        <w:t>main_MEG_QC.py:</w:t>
+      </w:r>
+    </w:p>
+    <w:p>
+      <w:pPr>
+        <w:ind w:left="720"/>
+      </w:pPr>
+    </w:p>
+    <w:p>
+      <w:pPr>
+        <w:shd w:val="clear" w:color="auto" w:fill="FFFFFF"/>
+        <w:spacing w:line="270" w:lineRule="atLeast"/>
+        <w:ind w:left="720"/>
+        <w:rPr>
+          <w:rFonts w:eastAsia="Times New Roman" w:cstheme="minorHAnsi"/>
+          <w:color w:val="000000" w:themeColor="text1"/>
+          <w:sz w:val="28"/>
+          <w:szCs w:val="28"/>
+        </w:rPr>
+      </w:pPr>
+      <w:r>
+        <w:rPr>
+          <w:rFonts w:eastAsia="Times New Roman" w:cstheme="minorHAnsi"/>
+          <w:color w:val="000000" w:themeColor="text1"/>
+          <w:sz w:val="28"/>
+          <w:szCs w:val="28"/>
+        </w:rPr>
+        <w:t>save_</w:t>
+      </w:r>
+      <w:r>
+        <w:rPr>
+          <w:rFonts w:eastAsia="Times New Roman" w:cstheme="minorHAnsi"/>
+          <w:color w:val="000000" w:themeColor="text1"/>
+          <w:sz w:val="28"/>
+          <w:szCs w:val="28"/>
+          <w:lang w:val="en-US"/>
+        </w:rPr>
+        <w:t>derivative</w:t>
+      </w:r>
+      <w:r>
+        <w:rPr>
+          <w:rFonts w:eastAsia="Times New Roman" w:cstheme="minorHAnsi"/>
+          <w:color w:val="000000" w:themeColor="text1"/>
+          <w:sz w:val="28"/>
+          <w:szCs w:val="28"/>
+        </w:rPr>
+        <w:t>_html</w:t>
+      </w:r>
+      <w:r>
+        <w:rPr>
+          <w:rFonts w:eastAsia="Times New Roman" w:cstheme="minorHAnsi"/>
+          <w:color w:val="000000" w:themeColor="text1"/>
+          <w:sz w:val="28"/>
+          <w:szCs w:val="28"/>
+          <w:lang w:val="en-US"/>
+        </w:rPr>
+        <w:t>() – using ANCP BIDS</w:t>
+      </w:r>
+      <w:r>
+        <w:rPr>
+          <w:rFonts w:eastAsia="Times New Roman" w:cstheme="minorHAnsi"/>
+          <w:color w:val="000000" w:themeColor="text1"/>
+          <w:sz w:val="28"/>
+          <w:szCs w:val="28"/>
+          <w:lang w:val="en-US"/>
+        </w:rPr>
+        <w:t>:</w:t>
+      </w:r>
+    </w:p>
+    <w:p>
+      <w:pPr>
+        <w:ind w:left="720"/>
+      </w:pPr>
+    </w:p>
+    <w:p>
+      <w:pPr>
+        <w:pStyle w:val="ListParagraph"/>
+        <w:numPr>
+          <w:ilvl w:val="0"/>
+          <w:numId w:val="5"/>
+        </w:numPr>
+      </w:pPr>
+      <w:r>
+        <w:t>For each subject:</w:t>
+      </w:r>
+    </w:p>
+    <w:p>
+      <w:pPr>
+        <w:ind w:left="360"/>
+        <w:rPr>
+          <w:b/>
+          <w:bCs/>
+        </w:rPr>
+      </w:pPr>
+    </w:p>
+    <w:p>
+      <w:pPr>
+        <w:pStyle w:val="ListParagraph"/>
+        <w:numPr>
+          <w:ilvl w:val="3"/>
+          <w:numId w:val="4"/>
+        </w:numPr>
+      </w:pPr>
+      <w:r>
+        <w:rPr>
+          <w:lang w:val="en-US"/>
+        </w:rPr>
+        <w:t>Make shell for the derivative</w:t>
+      </w:r>
+    </w:p>
+    <w:p>
+      <w:pPr>
+        <w:pStyle w:val="ListParagraph"/>
+        <w:numPr>
+          <w:ilvl w:val="3"/>
+          <w:numId w:val="4"/>
+        </w:numPr>
+        <w:rPr>
+          <w:b/>
+          <w:bCs/>
+        </w:rPr>
+      </w:pPr>
+      <w:r>
+        <w:rPr>
+          <w:lang w:val="en-US"/>
+        </w:rPr>
+        <w:t xml:space="preserve">Read config </w:t>
+      </w:r>
+      <w:r>
+        <w:rPr>
+          <w:b/>
+          <w:bCs/>
+          <w:lang w:val="en-US"/>
+        </w:rPr>
+        <w:t>settings.ini</w:t>
+      </w:r>
+    </w:p>
+    <w:p>
+      <w:pPr>
+        <w:pStyle w:val="ListParagraph"/>
+        <w:numPr>
+          <w:ilvl w:val="3"/>
+          <w:numId w:val="4"/>
+        </w:numPr>
+        <w:rPr>
+          <w:b/>
+          <w:bCs/>
+        </w:rPr>
+      </w:pPr>
+      <w:r>
+        <w:t>Initial_stuff</w:t>
+      </w:r>
+      <w:r>
+        <w:rPr>
+          <w:lang w:val="en-US"/>
+        </w:rPr>
+        <w:t>(config)</w:t>
+      </w:r>
+      <w:r>
+        <w:t xml:space="preserve"> -&gt; </w:t>
+      </w:r>
+      <w:r>
+        <w:rPr>
+          <w:b/>
+          <w:bCs/>
+        </w:rPr>
+        <w:t>data_load_and_folders.py</w:t>
+      </w:r>
+    </w:p>
+    <w:p>
+      <w:pPr>
+        <w:pStyle w:val="ListParagraph"/>
+        <w:numPr>
+          <w:ilvl w:val="5"/>
+          <w:numId w:val="4"/>
+        </w:numPr>
+      </w:pPr>
+      <w:r>
+        <w:t>load_meg_data</w:t>
+      </w:r>
+    </w:p>
+    <w:p>
+      <w:pPr>
+        <w:pStyle w:val="ListParagraph"/>
+        <w:numPr>
+          <w:ilvl w:val="5"/>
+          <w:numId w:val="4"/>
+        </w:numPr>
+        <w:rPr>
+          <w:strike/>
+        </w:rPr>
+      </w:pPr>
+      <w:r>
+        <w:rPr>
+          <w:strike/>
+        </w:rPr>
+        <w:t>make_folders</w:t>
+      </w:r>
+    </w:p>
+    <w:p>
+      <w:pPr>
+        <w:pStyle w:val="ListParagraph"/>
+        <w:numPr>
+          <w:ilvl w:val="5"/>
+          <w:numId w:val="4"/>
+        </w:numPr>
+      </w:pPr>
+      <w:r>
+        <w:t>Epoch_meg</w:t>
+      </w:r>
+    </w:p>
+    <w:p>
+      <w:pPr>
+        <w:pStyle w:val="ListParagraph"/>
+        <w:numPr>
+          <w:ilvl w:val="3"/>
+          <w:numId w:val="4"/>
+        </w:numPr>
+      </w:pPr>
+      <w:r>
+        <w:t>MEG_QC_</w:t>
+      </w:r>
+      <w:r>
+        <w:t xml:space="preserve">Measures </w:t>
+      </w:r>
+      <w:r>
+        <w:rPr>
+          <w:lang w:val="en-US"/>
+        </w:rPr>
+        <w:t>(config</w:t>
+      </w:r>
+      <w:r>
+        <w:rPr>
+          <w:lang w:val="en-US"/>
+        </w:rPr>
+        <w:t xml:space="preserve"> + all outputs of </w:t>
+      </w:r>
+      <w:proofErr w:type="spellStart"/>
+      <w:r>
+        <w:rPr>
+          <w:lang w:val="en-US"/>
+        </w:rPr>
+        <w:t>initial_stuff</w:t>
+      </w:r>
+      <w:proofErr w:type="spellEnd"/>
+      <w:r>
+        <w:rPr>
+          <w:lang w:val="en-US"/>
+        </w:rPr>
+        <w:t>)</w:t>
+      </w:r>
+    </w:p>
+    <w:p>
+      <w:pPr>
+        <w:pStyle w:val="ListParagraph"/>
+        <w:numPr>
+          <w:ilvl w:val="4"/>
+          <w:numId w:val="4"/>
+        </w:numPr>
+      </w:pPr>
+      <w:r>
+        <w:t>MEG_QC_RMSE()</w:t>
+      </w:r>
+      <w:r>
+        <w:rPr>
+          <w:lang w:val="en-US"/>
+        </w:rPr>
+        <w:t xml:space="preserve"> -&gt; </w:t>
+      </w:r>
+      <w:r>
+        <w:rPr>
+          <w:b/>
+          <w:bCs/>
+        </w:rPr>
+        <w:t>RMSE_MEG_QC.py</w:t>
+      </w:r>
+    </w:p>
+    <w:p>
+      <w:pPr>
+        <w:pStyle w:val="ListParagraph"/>
+        <w:numPr>
+          <w:ilvl w:val="5"/>
+          <w:numId w:val="4"/>
+        </w:numPr>
+        <w:rPr>
+          <w:b/>
+          <w:bCs/>
+        </w:rPr>
+      </w:pPr>
+      <w:r>
+        <w:t xml:space="preserve">Sub functions </w:t>
+      </w:r>
+    </w:p>
+    <w:p>
+      <w:pPr>
+        <w:pStyle w:val="ListParagraph"/>
+        <w:numPr>
+          <w:ilvl w:val="5"/>
+          <w:numId w:val="4"/>
+        </w:numPr>
+        <w:rPr>
+          <w:b/>
+          <w:bCs/>
+        </w:rPr>
+      </w:pPr>
+      <w:r>
+        <w:t>PSD_QC()</w:t>
+      </w:r>
+      <w:r>
+        <w:rPr>
+          <w:lang w:val="en-US"/>
+        </w:rPr>
+        <w:t xml:space="preserve"> -&gt; </w:t>
+      </w:r>
+      <w:r>
+        <w:rPr>
+          <w:b/>
+          <w:bCs/>
+        </w:rPr>
+        <w:t>PSD_MEG_QC.py</w:t>
+      </w:r>
+    </w:p>
+    <w:p>
+      <w:pPr>
+        <w:pStyle w:val="ListParagraph"/>
+        <w:numPr>
+          <w:ilvl w:val="5"/>
+          <w:numId w:val="4"/>
+        </w:numPr>
+        <w:rPr>
+          <w:b/>
+          <w:bCs/>
+        </w:rPr>
+      </w:pPr>
+      <w:r>
+        <w:t xml:space="preserve">Sub functions </w:t>
+      </w:r>
+    </w:p>
+    <w:p>
+      <w:pPr>
+        <w:pStyle w:val="ListParagraph"/>
+        <w:numPr>
+          <w:ilvl w:val="4"/>
+          <w:numId w:val="4"/>
+        </w:numPr>
       </w:pPr>
       <w:r>
         <w:t>MEG_peaks_manual()</w:t>
@@ -311,174 +1128,215 @@
       <w:pPr>
         <w:pStyle w:val="ListParagraph"/>
         <w:numPr>
+          <w:ilvl w:val="5"/>
+          <w:numId w:val="4"/>
+        </w:numPr>
+      </w:pPr>
+      <w:r>
+        <w:t xml:space="preserve">Sub functions </w:t>
+      </w:r>
+    </w:p>
+    <w:p>
+      <w:pPr>
+        <w:pStyle w:val="ListParagraph"/>
+        <w:numPr>
+          <w:ilvl w:val="4"/>
+          <w:numId w:val="4"/>
+        </w:numPr>
+      </w:pPr>
+      <w:r>
+        <w:t>MEG_peaks_auto()</w:t>
+      </w:r>
+      <w:r>
+        <w:rPr>
+          <w:lang w:val="en-US"/>
+        </w:rPr>
+        <w:t xml:space="preserve"> -&gt;</w:t>
+      </w:r>
+    </w:p>
+    <w:p>
+      <w:pPr>
+        <w:pStyle w:val="ListParagraph"/>
+        <w:numPr>
+          <w:ilvl w:val="5"/>
+          <w:numId w:val="4"/>
+        </w:numPr>
+      </w:pPr>
+      <w:r>
+        <w:t xml:space="preserve">Sub functions </w:t>
+      </w:r>
+    </w:p>
+    <w:p>
+      <w:pPr>
+        <w:pStyle w:val="ListParagraph"/>
+        <w:numPr>
+          <w:ilvl w:val="4"/>
+          <w:numId w:val="4"/>
+        </w:numPr>
+      </w:pPr>
+      <w:r>
+        <w:t>MEG_EOG()</w:t>
+      </w:r>
+      <w:r>
+        <w:rPr>
+          <w:lang w:val="en-US"/>
+        </w:rPr>
+        <w:t xml:space="preserve"> -&gt;</w:t>
+      </w:r>
+    </w:p>
+    <w:p>
+      <w:pPr>
+        <w:pStyle w:val="ListParagraph"/>
+        <w:numPr>
+          <w:ilvl w:val="5"/>
+          <w:numId w:val="4"/>
+        </w:numPr>
+      </w:pPr>
+      <w:r>
+        <w:t xml:space="preserve">Sub functions </w:t>
+      </w:r>
+    </w:p>
+    <w:p>
+      <w:pPr>
+        <w:pStyle w:val="ListParagraph"/>
+        <w:numPr>
+          <w:ilvl w:val="4"/>
+          <w:numId w:val="4"/>
+        </w:numPr>
+      </w:pPr>
+      <w:r>
+        <w:t>MEG_ECG()</w:t>
+      </w:r>
+      <w:r>
+        <w:rPr>
+          <w:lang w:val="en-US"/>
+        </w:rPr>
+        <w:t xml:space="preserve"> -&gt;</w:t>
+      </w:r>
+    </w:p>
+    <w:p>
+      <w:pPr>
+        <w:pStyle w:val="ListParagraph"/>
+        <w:numPr>
+          <w:ilvl w:val="5"/>
+          <w:numId w:val="4"/>
+        </w:numPr>
+      </w:pPr>
+      <w:r>
+        <w:t xml:space="preserve">Sub functions </w:t>
+      </w:r>
+    </w:p>
+    <w:p>
+      <w:pPr>
+        <w:pStyle w:val="ListParagraph"/>
+        <w:numPr>
+          <w:ilvl w:val="4"/>
+          <w:numId w:val="4"/>
+        </w:numPr>
+      </w:pPr>
+      <w:r>
+        <w:t>MEG_head_movements()</w:t>
+      </w:r>
+      <w:r>
+        <w:rPr>
+          <w:lang w:val="en-US"/>
+        </w:rPr>
+        <w:t xml:space="preserve"> -&gt;</w:t>
+      </w:r>
+    </w:p>
+    <w:p>
+      <w:pPr>
+        <w:pStyle w:val="ListParagraph"/>
+        <w:numPr>
+          <w:ilvl w:val="5"/>
+          <w:numId w:val="4"/>
+        </w:numPr>
+      </w:pPr>
+      <w:r>
+        <w:t xml:space="preserve">Sub functions </w:t>
+      </w:r>
+    </w:p>
+    <w:p>
+      <w:pPr>
+        <w:pStyle w:val="ListParagraph"/>
+        <w:numPr>
+          <w:ilvl w:val="4"/>
+          <w:numId w:val="4"/>
+        </w:numPr>
+      </w:pPr>
+      <w:r>
+        <w:t>MEG_muscle()</w:t>
+      </w:r>
+      <w:r>
+        <w:rPr>
+          <w:lang w:val="en-US"/>
+        </w:rPr>
+        <w:t xml:space="preserve"> -&gt;</w:t>
+      </w:r>
+    </w:p>
+    <w:p>
+      <w:pPr>
+        <w:pStyle w:val="ListParagraph"/>
+        <w:numPr>
+          <w:ilvl w:val="5"/>
+          <w:numId w:val="4"/>
+        </w:numPr>
+      </w:pPr>
+      <w:r>
+        <w:t>Sub functions</w:t>
+      </w:r>
+    </w:p>
+    <w:p>
+      <w:pPr>
+        <w:pStyle w:val="ListParagraph"/>
+        <w:numPr>
           <w:ilvl w:val="2"/>
-          <w:numId w:val="3"/>
-        </w:numPr>
-        <w:ind w:left="2880"/>
-      </w:pPr>
-      <w:r>
-        <w:t xml:space="preserve">Sub functions </w:t>
-      </w:r>
-    </w:p>
-    <w:p>
-      <w:pPr>
-        <w:pStyle w:val="ListParagraph"/>
-        <w:numPr>
-          <w:ilvl w:val="1"/>
-          <w:numId w:val="3"/>
-        </w:numPr>
-        <w:ind w:left="2160"/>
-      </w:pPr>
-      <w:r>
-        <w:t>MEG_peaks_auto()</w:t>
-      </w:r>
-      <w:r>
-        <w:rPr>
-          <w:lang w:val="en-US"/>
-        </w:rPr>
-        <w:t xml:space="preserve"> -&gt;</w:t>
-      </w:r>
-    </w:p>
-    <w:p>
-      <w:pPr>
-        <w:pStyle w:val="ListParagraph"/>
-        <w:numPr>
-          <w:ilvl w:val="2"/>
-          <w:numId w:val="3"/>
-        </w:numPr>
-        <w:ind w:left="2880"/>
-      </w:pPr>
-      <w:r>
-        <w:t xml:space="preserve">Sub functions </w:t>
-      </w:r>
-    </w:p>
-    <w:p>
-      <w:pPr>
-        <w:pStyle w:val="ListParagraph"/>
-        <w:numPr>
-          <w:ilvl w:val="1"/>
-          <w:numId w:val="3"/>
-        </w:numPr>
-        <w:ind w:left="2160"/>
-      </w:pPr>
-      <w:r>
-        <w:t>MEG_EOG()</w:t>
-      </w:r>
-      <w:r>
-        <w:rPr>
-          <w:lang w:val="en-US"/>
-        </w:rPr>
-        <w:t xml:space="preserve"> -&gt;</w:t>
-      </w:r>
-    </w:p>
-    <w:p>
-      <w:pPr>
-        <w:pStyle w:val="ListParagraph"/>
-        <w:numPr>
-          <w:ilvl w:val="2"/>
-          <w:numId w:val="3"/>
-        </w:numPr>
-        <w:ind w:left="2880"/>
-      </w:pPr>
-      <w:r>
-        <w:t xml:space="preserve">Sub functions </w:t>
-      </w:r>
-    </w:p>
-    <w:p>
-      <w:pPr>
-        <w:pStyle w:val="ListParagraph"/>
-        <w:numPr>
-          <w:ilvl w:val="1"/>
-          <w:numId w:val="3"/>
-        </w:numPr>
-        <w:ind w:left="2160"/>
-      </w:pPr>
-      <w:r>
-        <w:t>MEG_ECG()</w:t>
-      </w:r>
-      <w:r>
-        <w:rPr>
-          <w:lang w:val="en-US"/>
-        </w:rPr>
-        <w:t xml:space="preserve"> -&gt;</w:t>
-      </w:r>
-    </w:p>
-    <w:p>
-      <w:pPr>
-        <w:pStyle w:val="ListParagraph"/>
-        <w:numPr>
-          <w:ilvl w:val="2"/>
-          <w:numId w:val="3"/>
-        </w:numPr>
-        <w:ind w:left="2880"/>
-      </w:pPr>
-      <w:r>
-        <w:t xml:space="preserve">Sub functions </w:t>
-      </w:r>
-    </w:p>
-    <w:p>
-      <w:pPr>
-        <w:pStyle w:val="ListParagraph"/>
-        <w:numPr>
-          <w:ilvl w:val="1"/>
-          <w:numId w:val="3"/>
-        </w:numPr>
-        <w:ind w:left="2160"/>
-      </w:pPr>
-      <w:r>
-        <w:t>MEG_head_movements()</w:t>
-      </w:r>
-      <w:r>
-        <w:rPr>
-          <w:lang w:val="en-US"/>
-        </w:rPr>
-        <w:t xml:space="preserve"> -&gt;</w:t>
-      </w:r>
-    </w:p>
-    <w:p>
-      <w:pPr>
-        <w:pStyle w:val="ListParagraph"/>
-        <w:numPr>
-          <w:ilvl w:val="2"/>
-          <w:numId w:val="3"/>
-        </w:numPr>
-        <w:ind w:left="2880"/>
-      </w:pPr>
-      <w:r>
-        <w:t xml:space="preserve">Sub functions </w:t>
-      </w:r>
-    </w:p>
-    <w:p>
-      <w:pPr>
-        <w:pStyle w:val="ListParagraph"/>
-        <w:numPr>
-          <w:ilvl w:val="1"/>
-          <w:numId w:val="3"/>
-        </w:numPr>
-        <w:ind w:left="2160"/>
-      </w:pPr>
-      <w:r>
-        <w:t>MEG_muscle()</w:t>
-      </w:r>
-      <w:r>
-        <w:rPr>
-          <w:lang w:val="en-US"/>
-        </w:rPr>
-        <w:t xml:space="preserve"> -&gt;</w:t>
-      </w:r>
-    </w:p>
-    <w:p>
-      <w:pPr>
-        <w:pStyle w:val="ListParagraph"/>
-        <w:numPr>
-          <w:ilvl w:val="2"/>
-          <w:numId w:val="3"/>
-        </w:numPr>
-        <w:ind w:left="2880"/>
-      </w:pPr>
-      <w:r>
-        <w:t>Sub functions</w:t>
-      </w:r>
+          <w:numId w:val="4"/>
+        </w:numPr>
+      </w:pPr>
+      <w:r>
+        <w:rPr>
+          <w:lang w:val="en-US"/>
+        </w:rPr>
+        <w:t>Write all derivatives for all subjects.</w:t>
+      </w:r>
+    </w:p>
+    <w:p>
+      <w:pPr>
+        <w:pStyle w:val="ListParagraph"/>
+        <w:ind w:left="1440"/>
+      </w:pPr>
+    </w:p>
+    <w:p>
+      <w:pPr>
+        <w:rPr>
+          <w:rFonts w:cstheme="minorHAnsi"/>
+          <w:color w:val="000000" w:themeColor="text1"/>
+          <w:sz w:val="28"/>
+          <w:szCs w:val="28"/>
+          <w:lang w:val="en-US"/>
+        </w:rPr>
+      </w:pPr>
+    </w:p>
+    <w:p>
+      <w:pPr>
+        <w:rPr>
+          <w:rFonts w:cstheme="minorHAnsi"/>
+          <w:color w:val="000000" w:themeColor="text1"/>
+          <w:sz w:val="28"/>
+          <w:szCs w:val="28"/>
+        </w:rPr>
+      </w:pPr>
+    </w:p>
+    <w:p>
+      <w:pPr>
+        <w:rPr>
+          <w:rFonts w:cstheme="minorHAnsi"/>
+          <w:color w:val="000000" w:themeColor="text1"/>
+          <w:sz w:val="28"/>
+          <w:szCs w:val="28"/>
+        </w:rPr>
+      </w:pPr>
     </w:p>
     <w:sectPr>
       <w:pgSz w:w="12240" w:h="15840"/>
@@ -677,7 +1535,7 @@
       <w:lvlText w:val=""/>
       <w:lvlJc w:val="left"/>
       <w:pPr>
-        <w:ind w:left="1080" w:hanging="360"/>
+        <w:ind w:left="720" w:hanging="360"/>
       </w:pPr>
       <w:rPr>
         <w:rFonts w:ascii="Symbol" w:hAnsi="Symbol" w:hint="default"/>
@@ -689,19 +1547,247 @@
       <w:lvlText w:val="o"/>
       <w:lvlJc w:val="left"/>
       <w:pPr>
+        <w:ind w:left="1440" w:hanging="360"/>
+      </w:pPr>
+      <w:rPr>
+        <w:rFonts w:ascii="Courier New" w:hAnsi="Courier New" w:hint="default"/>
+      </w:rPr>
+    </w:lvl>
+    <w:lvl w:ilvl="2" w:tplc="04090005">
+      <w:start w:val="1"/>
+      <w:numFmt w:val="bullet"/>
+      <w:lvlText w:val=""/>
+      <w:lvlJc w:val="left"/>
+      <w:pPr>
+        <w:ind w:left="2160" w:hanging="360"/>
+      </w:pPr>
+      <w:rPr>
+        <w:rFonts w:ascii="Wingdings" w:hAnsi="Wingdings" w:hint="default"/>
+      </w:rPr>
+    </w:lvl>
+    <w:lvl w:ilvl="3" w:tplc="04090001" w:tentative="1">
+      <w:start w:val="1"/>
+      <w:numFmt w:val="bullet"/>
+      <w:lvlText w:val=""/>
+      <w:lvlJc w:val="left"/>
+      <w:pPr>
+        <w:ind w:left="2880" w:hanging="360"/>
+      </w:pPr>
+      <w:rPr>
+        <w:rFonts w:ascii="Symbol" w:hAnsi="Symbol" w:hint="default"/>
+      </w:rPr>
+    </w:lvl>
+    <w:lvl w:ilvl="4" w:tplc="04090003" w:tentative="1">
+      <w:start w:val="1"/>
+      <w:numFmt w:val="bullet"/>
+      <w:lvlText w:val="o"/>
+      <w:lvlJc w:val="left"/>
+      <w:pPr>
+        <w:ind w:left="3600" w:hanging="360"/>
+      </w:pPr>
+      <w:rPr>
+        <w:rFonts w:ascii="Courier New" w:hAnsi="Courier New" w:hint="default"/>
+      </w:rPr>
+    </w:lvl>
+    <w:lvl w:ilvl="5" w:tplc="04090005" w:tentative="1">
+      <w:start w:val="1"/>
+      <w:numFmt w:val="bullet"/>
+      <w:lvlText w:val=""/>
+      <w:lvlJc w:val="left"/>
+      <w:pPr>
+        <w:ind w:left="4320" w:hanging="360"/>
+      </w:pPr>
+      <w:rPr>
+        <w:rFonts w:ascii="Wingdings" w:hAnsi="Wingdings" w:hint="default"/>
+      </w:rPr>
+    </w:lvl>
+    <w:lvl w:ilvl="6" w:tplc="04090001" w:tentative="1">
+      <w:start w:val="1"/>
+      <w:numFmt w:val="bullet"/>
+      <w:lvlText w:val=""/>
+      <w:lvlJc w:val="left"/>
+      <w:pPr>
+        <w:ind w:left="5040" w:hanging="360"/>
+      </w:pPr>
+      <w:rPr>
+        <w:rFonts w:ascii="Symbol" w:hAnsi="Symbol" w:hint="default"/>
+      </w:rPr>
+    </w:lvl>
+    <w:lvl w:ilvl="7" w:tplc="04090003" w:tentative="1">
+      <w:start w:val="1"/>
+      <w:numFmt w:val="bullet"/>
+      <w:lvlText w:val="o"/>
+      <w:lvlJc w:val="left"/>
+      <w:pPr>
+        <w:ind w:left="5760" w:hanging="360"/>
+      </w:pPr>
+      <w:rPr>
+        <w:rFonts w:ascii="Courier New" w:hAnsi="Courier New" w:hint="default"/>
+      </w:rPr>
+    </w:lvl>
+    <w:lvl w:ilvl="8" w:tplc="04090005" w:tentative="1">
+      <w:start w:val="1"/>
+      <w:numFmt w:val="bullet"/>
+      <w:lvlText w:val=""/>
+      <w:lvlJc w:val="left"/>
+      <w:pPr>
+        <w:ind w:left="6480" w:hanging="360"/>
+      </w:pPr>
+      <w:rPr>
+        <w:rFonts w:ascii="Wingdings" w:hAnsi="Wingdings" w:hint="default"/>
+      </w:rPr>
+    </w:lvl>
+  </w:abstractNum>
+  <w:abstractNum w:abstractNumId="3" w15:restartNumberingAfterBreak="0">
+    <w:nsid w:val="0BB262EE"/>
+    <w:multiLevelType w:val="hybridMultilevel"/>
+    <w:tmpl w:val="043CDD86"/>
+    <w:lvl w:ilvl="0" w:tplc="04090001">
+      <w:start w:val="1"/>
+      <w:numFmt w:val="bullet"/>
+      <w:lvlText w:val=""/>
+      <w:lvlJc w:val="left"/>
+      <w:pPr>
+        <w:ind w:left="720" w:hanging="360"/>
+      </w:pPr>
+      <w:rPr>
+        <w:rFonts w:ascii="Symbol" w:hAnsi="Symbol" w:hint="default"/>
+      </w:rPr>
+    </w:lvl>
+    <w:lvl w:ilvl="1" w:tplc="04090003">
+      <w:start w:val="1"/>
+      <w:numFmt w:val="bullet"/>
+      <w:lvlText w:val="o"/>
+      <w:lvlJc w:val="left"/>
+      <w:pPr>
+        <w:ind w:left="1440" w:hanging="360"/>
+      </w:pPr>
+      <w:rPr>
+        <w:rFonts w:ascii="Courier New" w:hAnsi="Courier New" w:hint="default"/>
+      </w:rPr>
+    </w:lvl>
+    <w:lvl w:ilvl="2" w:tplc="3BEE61E8">
+      <w:start w:val="1"/>
+      <w:numFmt w:val="bullet"/>
+      <w:lvlText w:val=""/>
+      <w:lvlJc w:val="left"/>
+      <w:pPr>
+        <w:ind w:left="2160" w:hanging="360"/>
+      </w:pPr>
+      <w:rPr>
+        <w:rFonts w:ascii="Symbol" w:hAnsi="Symbol" w:hint="default"/>
+        <w:color w:val="auto"/>
+      </w:rPr>
+    </w:lvl>
+    <w:lvl w:ilvl="3" w:tplc="04090001">
+      <w:start w:val="1"/>
+      <w:numFmt w:val="bullet"/>
+      <w:lvlText w:val=""/>
+      <w:lvlJc w:val="left"/>
+      <w:pPr>
+        <w:ind w:left="2880" w:hanging="360"/>
+      </w:pPr>
+      <w:rPr>
+        <w:rFonts w:ascii="Symbol" w:hAnsi="Symbol" w:hint="default"/>
+      </w:rPr>
+    </w:lvl>
+    <w:lvl w:ilvl="4" w:tplc="04090003">
+      <w:start w:val="1"/>
+      <w:numFmt w:val="bullet"/>
+      <w:lvlText w:val="o"/>
+      <w:lvlJc w:val="left"/>
+      <w:pPr>
+        <w:ind w:left="3600" w:hanging="360"/>
+      </w:pPr>
+      <w:rPr>
+        <w:rFonts w:ascii="Courier New" w:hAnsi="Courier New" w:hint="default"/>
+      </w:rPr>
+    </w:lvl>
+    <w:lvl w:ilvl="5" w:tplc="04090005">
+      <w:start w:val="1"/>
+      <w:numFmt w:val="bullet"/>
+      <w:lvlText w:val=""/>
+      <w:lvlJc w:val="left"/>
+      <w:pPr>
+        <w:ind w:left="4320" w:hanging="360"/>
+      </w:pPr>
+      <w:rPr>
+        <w:rFonts w:ascii="Wingdings" w:hAnsi="Wingdings" w:hint="default"/>
+      </w:rPr>
+    </w:lvl>
+    <w:lvl w:ilvl="6" w:tplc="04090001" w:tentative="1">
+      <w:start w:val="1"/>
+      <w:numFmt w:val="bullet"/>
+      <w:lvlText w:val=""/>
+      <w:lvlJc w:val="left"/>
+      <w:pPr>
+        <w:ind w:left="5040" w:hanging="360"/>
+      </w:pPr>
+      <w:rPr>
+        <w:rFonts w:ascii="Symbol" w:hAnsi="Symbol" w:hint="default"/>
+      </w:rPr>
+    </w:lvl>
+    <w:lvl w:ilvl="7" w:tplc="04090003" w:tentative="1">
+      <w:start w:val="1"/>
+      <w:numFmt w:val="bullet"/>
+      <w:lvlText w:val="o"/>
+      <w:lvlJc w:val="left"/>
+      <w:pPr>
+        <w:ind w:left="5760" w:hanging="360"/>
+      </w:pPr>
+      <w:rPr>
+        <w:rFonts w:ascii="Courier New" w:hAnsi="Courier New" w:hint="default"/>
+      </w:rPr>
+    </w:lvl>
+    <w:lvl w:ilvl="8" w:tplc="04090005" w:tentative="1">
+      <w:start w:val="1"/>
+      <w:numFmt w:val="bullet"/>
+      <w:lvlText w:val=""/>
+      <w:lvlJc w:val="left"/>
+      <w:pPr>
+        <w:ind w:left="6480" w:hanging="360"/>
+      </w:pPr>
+      <w:rPr>
+        <w:rFonts w:ascii="Wingdings" w:hAnsi="Wingdings" w:hint="default"/>
+      </w:rPr>
+    </w:lvl>
+  </w:abstractNum>
+  <w:abstractNum w:abstractNumId="4" w15:restartNumberingAfterBreak="0">
+    <w:nsid w:val="29CB16FA"/>
+    <w:multiLevelType w:val="hybridMultilevel"/>
+    <w:tmpl w:val="3F32C7DC"/>
+    <w:lvl w:ilvl="0" w:tplc="3BEE61E8">
+      <w:start w:val="1"/>
+      <w:numFmt w:val="bullet"/>
+      <w:lvlText w:val=""/>
+      <w:lvlJc w:val="left"/>
+      <w:pPr>
         <w:ind w:left="1800" w:hanging="360"/>
       </w:pPr>
       <w:rPr>
+        <w:rFonts w:ascii="Symbol" w:hAnsi="Symbol" w:hint="default"/>
+        <w:color w:val="auto"/>
+      </w:rPr>
+    </w:lvl>
+    <w:lvl w:ilvl="1" w:tplc="04090003" w:tentative="1">
+      <w:start w:val="1"/>
+      <w:numFmt w:val="bullet"/>
+      <w:lvlText w:val="o"/>
+      <w:lvlJc w:val="left"/>
+      <w:pPr>
+        <w:ind w:left="1440" w:hanging="360"/>
+      </w:pPr>
+      <w:rPr>
         <w:rFonts w:ascii="Courier New" w:hAnsi="Courier New" w:hint="default"/>
       </w:rPr>
     </w:lvl>
-    <w:lvl w:ilvl="2" w:tplc="04090005">
+    <w:lvl w:ilvl="2" w:tplc="04090005" w:tentative="1">
       <w:start w:val="1"/>
       <w:numFmt w:val="bullet"/>
       <w:lvlText w:val=""/>
       <w:lvlJc w:val="left"/>
       <w:pPr>
-        <w:ind w:left="2520" w:hanging="360"/>
+        <w:ind w:left="2160" w:hanging="360"/>
       </w:pPr>
       <w:rPr>
         <w:rFonts w:ascii="Wingdings" w:hAnsi="Wingdings" w:hint="default"/>
@@ -713,7 +1799,7 @@
       <w:lvlText w:val=""/>
       <w:lvlJc w:val="left"/>
       <w:pPr>
-        <w:ind w:left="3240" w:hanging="360"/>
+        <w:ind w:left="2880" w:hanging="360"/>
       </w:pPr>
       <w:rPr>
         <w:rFonts w:ascii="Symbol" w:hAnsi="Symbol" w:hint="default"/>
@@ -725,7 +1811,7 @@
       <w:lvlText w:val="o"/>
       <w:lvlJc w:val="left"/>
       <w:pPr>
-        <w:ind w:left="3960" w:hanging="360"/>
+        <w:ind w:left="3600" w:hanging="360"/>
       </w:pPr>
       <w:rPr>
         <w:rFonts w:ascii="Courier New" w:hAnsi="Courier New" w:hint="default"/>
@@ -737,7 +1823,7 @@
       <w:lvlText w:val=""/>
       <w:lvlJc w:val="left"/>
       <w:pPr>
-        <w:ind w:left="4680" w:hanging="360"/>
+        <w:ind w:left="4320" w:hanging="360"/>
       </w:pPr>
       <w:rPr>
         <w:rFonts w:ascii="Wingdings" w:hAnsi="Wingdings" w:hint="default"/>
@@ -749,7 +1835,7 @@
       <w:lvlText w:val=""/>
       <w:lvlJc w:val="left"/>
       <w:pPr>
-        <w:ind w:left="5400" w:hanging="360"/>
+        <w:ind w:left="5040" w:hanging="360"/>
       </w:pPr>
       <w:rPr>
         <w:rFonts w:ascii="Symbol" w:hAnsi="Symbol" w:hint="default"/>
@@ -761,7 +1847,7 @@
       <w:lvlText w:val="o"/>
       <w:lvlJc w:val="left"/>
       <w:pPr>
-        <w:ind w:left="6120" w:hanging="360"/>
+        <w:ind w:left="5760" w:hanging="360"/>
       </w:pPr>
       <w:rPr>
         <w:rFonts w:ascii="Courier New" w:hAnsi="Courier New" w:hint="default"/>
@@ -773,7 +1859,7 @@
       <w:lvlText w:val=""/>
       <w:lvlJc w:val="left"/>
       <w:pPr>
-        <w:ind w:left="6840" w:hanging="360"/>
+        <w:ind w:left="6480" w:hanging="360"/>
       </w:pPr>
       <w:rPr>
         <w:rFonts w:ascii="Wingdings" w:hAnsi="Wingdings" w:hint="default"/>
@@ -788,6 +1874,12 @@
   </w:num>
   <w:num w:numId="3" w16cid:durableId="315382096">
     <w:abstractNumId w:val="2"/>
+  </w:num>
+  <w:num w:numId="4" w16cid:durableId="1039430496">
+    <w:abstractNumId w:val="3"/>
+  </w:num>
+  <w:num w:numId="5" w16cid:durableId="712388168">
+    <w:abstractNumId w:val="4"/>
   </w:num>
 </w:numbering>
 </file>

</xml_diff>

<commit_message>
adjusting the structure in the meeting
</commit_message>
<xml_diff>
--- a/MEG QC pipeline code structure.docx
+++ b/MEG QC pipeline code structure.docx
@@ -778,6 +778,34 @@
     </w:p>
     <w:p>
       <w:pPr>
+        <w:ind w:left="720"/>
+        <w:rPr>
+          <w:lang w:val="en-US"/>
+        </w:rPr>
+      </w:pPr>
+      <w:r>
+        <w:rPr>
+          <w:lang w:val="en-US"/>
+        </w:rPr>
+        <w:t xml:space="preserve">Wrap </w:t>
+      </w:r>
+      <w:proofErr w:type="spellStart"/>
+      <w:r>
+        <w:rPr>
+          <w:lang w:val="en-US"/>
+        </w:rPr>
+        <w:t>mag_grad</w:t>
+      </w:r>
+      <w:proofErr w:type="spellEnd"/>
+      <w:r>
+        <w:rPr>
+          <w:lang w:val="en-US"/>
+        </w:rPr>
+        <w:t xml:space="preserve"> selection into function and do before everything.</w:t>
+      </w:r>
+    </w:p>
+    <w:p>
+      <w:pPr>
         <w:shd w:val="clear" w:color="auto" w:fill="FFFFFF"/>
         <w:spacing w:line="270" w:lineRule="atLeast"/>
         <w:ind w:left="720"/>
@@ -856,45 +884,157 @@
     </w:p>
     <w:p>
       <w:pPr>
-        <w:ind w:left="360"/>
+        <w:pStyle w:val="ListParagraph"/>
+        <w:numPr>
+          <w:ilvl w:val="2"/>
+          <w:numId w:val="5"/>
+        </w:numPr>
+      </w:pPr>
+      <w:r>
+        <w:rPr>
+          <w:lang w:val="en-US"/>
+        </w:rPr>
+        <w:t xml:space="preserve">Make </w:t>
+      </w:r>
+      <w:r>
+        <w:rPr>
+          <w:lang w:val="en-US"/>
+        </w:rPr>
+        <w:t>folder</w:t>
+      </w:r>
+      <w:r>
+        <w:rPr>
+          <w:lang w:val="en-US"/>
+        </w:rPr>
+        <w:t xml:space="preserve"> for the derivative</w:t>
+      </w:r>
+    </w:p>
+    <w:p>
+      <w:pPr>
+        <w:pStyle w:val="ListParagraph"/>
+        <w:numPr>
+          <w:ilvl w:val="2"/>
+          <w:numId w:val="5"/>
+        </w:numPr>
+      </w:pPr>
+      <w:r>
+        <w:rPr>
+          <w:lang w:val="en-US"/>
+        </w:rPr>
+        <w:t xml:space="preserve">For every </w:t>
+      </w:r>
+      <w:proofErr w:type="spellStart"/>
+      <w:r>
+        <w:rPr>
+          <w:lang w:val="en-US"/>
+        </w:rPr>
+        <w:t>fif</w:t>
+      </w:r>
+      <w:proofErr w:type="spellEnd"/>
+      <w:r>
+        <w:rPr>
+          <w:lang w:val="en-US"/>
+        </w:rPr>
+        <w:t xml:space="preserve"> (split by sessions, </w:t>
+      </w:r>
+      <w:r>
+        <w:rPr>
+          <w:lang w:val="en-US"/>
+        </w:rPr>
+        <w:t xml:space="preserve">task, </w:t>
+      </w:r>
+      <w:r>
+        <w:rPr>
+          <w:lang w:val="en-US"/>
+        </w:rPr>
+        <w:t>runs</w:t>
+      </w:r>
+      <w:r>
+        <w:rPr>
+          <w:lang w:val="en-US"/>
+        </w:rPr>
+        <w:t xml:space="preserve">  </w:t>
+      </w:r>
+      <w:r>
+        <w:rPr>
+          <w:lang w:val="en-US"/>
+        </w:rPr>
+        <w:sym w:font="Wingdings" w:char="F0E0"/>
+      </w:r>
+      <w:r>
+        <w:rPr>
+          <w:lang w:val="en-US"/>
+        </w:rPr>
+        <w:t xml:space="preserve"> check with </w:t>
+      </w:r>
+      <w:proofErr w:type="spellStart"/>
+      <w:r>
+        <w:rPr>
+          <w:lang w:val="en-US"/>
+        </w:rPr>
+        <w:t>layout.get_entities</w:t>
+      </w:r>
+      <w:proofErr w:type="spellEnd"/>
+      <w:r>
+        <w:rPr>
+          <w:lang w:val="en-US"/>
+        </w:rPr>
+        <w:t xml:space="preserve"> first which of these entities are present in data! Get the number of </w:t>
+      </w:r>
+      <w:proofErr w:type="spellStart"/>
+      <w:r>
+        <w:rPr>
+          <w:lang w:val="en-US"/>
+        </w:rPr>
+        <w:t>ses</w:t>
+      </w:r>
+      <w:proofErr w:type="spellEnd"/>
+      <w:r>
+        <w:rPr>
+          <w:lang w:val="en-US"/>
+        </w:rPr>
+        <w:t xml:space="preserve">, loop over </w:t>
+      </w:r>
+      <w:proofErr w:type="gramStart"/>
+      <w:r>
+        <w:rPr>
+          <w:lang w:val="en-US"/>
+        </w:rPr>
+        <w:t>them..</w:t>
+      </w:r>
+      <w:proofErr w:type="gramEnd"/>
+      <w:r>
+        <w:rPr>
+          <w:lang w:val="en-US"/>
+        </w:rPr>
+        <w:t>):</w:t>
+      </w:r>
+    </w:p>
+    <w:p>
+      <w:pPr>
+        <w:pStyle w:val="ListParagraph"/>
+        <w:numPr>
+          <w:ilvl w:val="3"/>
+          <w:numId w:val="4"/>
+        </w:numPr>
         <w:rPr>
           <w:b/>
           <w:bCs/>
         </w:rPr>
       </w:pPr>
-    </w:p>
-    <w:p>
-      <w:pPr>
-        <w:pStyle w:val="ListParagraph"/>
-        <w:numPr>
-          <w:ilvl w:val="3"/>
-          <w:numId w:val="4"/>
-        </w:numPr>
-      </w:pPr>
-      <w:r>
-        <w:rPr>
-          <w:lang w:val="en-US"/>
-        </w:rPr>
-        <w:t>Make shell for the derivative</w:t>
-      </w:r>
-    </w:p>
-    <w:p>
-      <w:pPr>
-        <w:pStyle w:val="ListParagraph"/>
-        <w:numPr>
-          <w:ilvl w:val="3"/>
-          <w:numId w:val="4"/>
-        </w:numPr>
+      <w:r>
+        <w:rPr>
+          <w:lang w:val="en-US"/>
+        </w:rPr>
+        <w:t xml:space="preserve">Read config </w:t>
+      </w:r>
+      <w:r>
         <w:rPr>
           <w:b/>
           <w:bCs/>
-        </w:rPr>
-      </w:pPr>
-      <w:r>
-        <w:rPr>
-          <w:lang w:val="en-US"/>
-        </w:rPr>
-        <w:t xml:space="preserve">Read config </w:t>
+          <w:lang w:val="en-US"/>
+        </w:rPr>
+        <w:t>settings.ini</w:t>
       </w:r>
       <w:r>
         <w:rPr>
@@ -902,7 +1042,7 @@
           <w:bCs/>
           <w:lang w:val="en-US"/>
         </w:rPr>
-        <w:t>settings.ini</w:t>
+        <w:t xml:space="preserve"> (get directory path)</w:t>
       </w:r>
     </w:p>
     <w:p>
@@ -1769,7 +1909,7 @@
         <w:color w:val="auto"/>
       </w:rPr>
     </w:lvl>
-    <w:lvl w:ilvl="1" w:tplc="04090003" w:tentative="1">
+    <w:lvl w:ilvl="1" w:tplc="04090003">
       <w:start w:val="1"/>
       <w:numFmt w:val="bullet"/>
       <w:lvlText w:val="o"/>
@@ -1781,7 +1921,7 @@
         <w:rFonts w:ascii="Courier New" w:hAnsi="Courier New" w:hint="default"/>
       </w:rPr>
     </w:lvl>
-    <w:lvl w:ilvl="2" w:tplc="04090005" w:tentative="1">
+    <w:lvl w:ilvl="2" w:tplc="04090005">
       <w:start w:val="1"/>
       <w:numFmt w:val="bullet"/>
       <w:lvlText w:val=""/>
@@ -1793,7 +1933,7 @@
         <w:rFonts w:ascii="Wingdings" w:hAnsi="Wingdings" w:hint="default"/>
       </w:rPr>
     </w:lvl>
-    <w:lvl w:ilvl="3" w:tplc="04090001" w:tentative="1">
+    <w:lvl w:ilvl="3" w:tplc="04090001">
       <w:start w:val="1"/>
       <w:numFmt w:val="bullet"/>
       <w:lvlText w:val=""/>

</xml_diff>